<commit_message>
project proposal with ninja mockups
</commit_message>
<xml_diff>
--- a/CSC472/FinalProject/CSC472_Project_Proposal.docx
+++ b/CSC472/FinalProject/CSC472_Project_Proposal.docx
@@ -225,6 +225,152 @@
         <w:t>User register/login</w:t>
       </w:r>
     </w:p>
+    <w:tbl>
+      <w:tblPr>
+        <w:tblStyle w:val="TableGrid"/>
+        <w:tblW w:w="0" w:type="auto"/>
+        <w:tblInd w:w="720" w:type="dxa"/>
+        <w:tblBorders>
+          <w:top w:val="none" w:sz="0" w:space="0" w:color="auto"/>
+          <w:left w:val="none" w:sz="0" w:space="0" w:color="auto"/>
+          <w:bottom w:val="none" w:sz="0" w:space="0" w:color="auto"/>
+          <w:right w:val="none" w:sz="0" w:space="0" w:color="auto"/>
+          <w:insideH w:val="none" w:sz="0" w:space="0" w:color="auto"/>
+          <w:insideV w:val="none" w:sz="0" w:space="0" w:color="auto"/>
+        </w:tblBorders>
+        <w:tblLook w:val="04A0" w:firstRow="1" w:lastRow="0" w:firstColumn="1" w:lastColumn="0" w:noHBand="0" w:noVBand="1"/>
+      </w:tblPr>
+      <w:tblGrid>
+        <w:gridCol w:w="4416"/>
+        <w:gridCol w:w="4440"/>
+      </w:tblGrid>
+      <w:tr>
+        <w:tc>
+          <w:tcPr>
+            <w:tcW w:w="4788" w:type="dxa"/>
+          </w:tcPr>
+          <w:p>
+            <w:pPr>
+              <w:pStyle w:val="ListParagraph"/>
+              <w:ind w:left="0"/>
+              <w:rPr>
+                <w:rFonts w:ascii="Times-Roman" w:hAnsi="Times-Roman" w:cs="Times-Roman"/>
+              </w:rPr>
+            </w:pPr>
+            <w:r>
+              <w:rPr>
+                <w:rFonts w:ascii="Times-Roman" w:hAnsi="Times-Roman" w:cs="Times-Roman"/>
+                <w:noProof/>
+                <w:lang w:eastAsia="zh-CN"/>
+              </w:rPr>
+              <w:drawing>
+                <wp:inline distT="0" distB="0" distL="0" distR="0" wp14:anchorId="5ACC0A26" wp14:editId="60AE4AA4">
+                  <wp:extent cx="2345634" cy="4469929"/>
+                  <wp:effectExtent l="0" t="0" r="0" b="6985"/>
+                  <wp:docPr id="2" name="Picture 2"/>
+                  <wp:cNvGraphicFramePr>
+                    <a:graphicFrameLocks xmlns:a="http://schemas.openxmlformats.org/drawingml/2006/main" noChangeAspect="1"/>
+                  </wp:cNvGraphicFramePr>
+                  <a:graphic xmlns:a="http://schemas.openxmlformats.org/drawingml/2006/main">
+                    <a:graphicData uri="http://schemas.openxmlformats.org/drawingml/2006/picture">
+                      <pic:pic xmlns:pic="http://schemas.openxmlformats.org/drawingml/2006/picture">
+                        <pic:nvPicPr>
+                          <pic:cNvPr id="2" name="Register.png"/>
+                          <pic:cNvPicPr/>
+                        </pic:nvPicPr>
+                        <pic:blipFill>
+                          <a:blip r:embed="rId7">
+                            <a:extLst>
+                              <a:ext uri="{28A0092B-C50C-407E-A947-70E740481C1C}">
+                                <a14:useLocalDpi xmlns:a14="http://schemas.microsoft.com/office/drawing/2010/main" val="0"/>
+                              </a:ext>
+                            </a:extLst>
+                          </a:blip>
+                          <a:stretch>
+                            <a:fillRect/>
+                          </a:stretch>
+                        </pic:blipFill>
+                        <pic:spPr>
+                          <a:xfrm>
+                            <a:off x="0" y="0"/>
+                            <a:ext cx="2415690" cy="4603431"/>
+                          </a:xfrm>
+                          <a:prstGeom prst="rect">
+                            <a:avLst/>
+                          </a:prstGeom>
+                        </pic:spPr>
+                      </pic:pic>
+                    </a:graphicData>
+                  </a:graphic>
+                </wp:inline>
+              </w:drawing>
+            </w:r>
+          </w:p>
+        </w:tc>
+        <w:tc>
+          <w:tcPr>
+            <w:tcW w:w="4788" w:type="dxa"/>
+          </w:tcPr>
+          <w:p>
+            <w:pPr>
+              <w:pStyle w:val="ListParagraph"/>
+              <w:ind w:left="0"/>
+              <w:rPr>
+                <w:rFonts w:ascii="Times-Roman" w:hAnsi="Times-Roman" w:cs="Times-Roman"/>
+              </w:rPr>
+            </w:pPr>
+            <w:r>
+              <w:rPr>
+                <w:rFonts w:ascii="Times-Roman" w:hAnsi="Times-Roman" w:cs="Times-Roman"/>
+                <w:noProof/>
+                <w:lang w:eastAsia="zh-CN"/>
+              </w:rPr>
+              <w:drawing>
+                <wp:inline distT="0" distB="0" distL="0" distR="0">
+                  <wp:extent cx="2378334" cy="4532244"/>
+                  <wp:effectExtent l="0" t="0" r="3175" b="1905"/>
+                  <wp:docPr id="3" name="Picture 3"/>
+                  <wp:cNvGraphicFramePr>
+                    <a:graphicFrameLocks xmlns:a="http://schemas.openxmlformats.org/drawingml/2006/main" noChangeAspect="1"/>
+                  </wp:cNvGraphicFramePr>
+                  <a:graphic xmlns:a="http://schemas.openxmlformats.org/drawingml/2006/main">
+                    <a:graphicData uri="http://schemas.openxmlformats.org/drawingml/2006/picture">
+                      <pic:pic xmlns:pic="http://schemas.openxmlformats.org/drawingml/2006/picture">
+                        <pic:nvPicPr>
+                          <pic:cNvPr id="3" name="Login.png"/>
+                          <pic:cNvPicPr/>
+                        </pic:nvPicPr>
+                        <pic:blipFill>
+                          <a:blip r:embed="rId8">
+                            <a:extLst>
+                              <a:ext uri="{28A0092B-C50C-407E-A947-70E740481C1C}">
+                                <a14:useLocalDpi xmlns:a14="http://schemas.microsoft.com/office/drawing/2010/main" val="0"/>
+                              </a:ext>
+                            </a:extLst>
+                          </a:blip>
+                          <a:stretch>
+                            <a:fillRect/>
+                          </a:stretch>
+                        </pic:blipFill>
+                        <pic:spPr>
+                          <a:xfrm>
+                            <a:off x="0" y="0"/>
+                            <a:ext cx="2420969" cy="4613490"/>
+                          </a:xfrm>
+                          <a:prstGeom prst="rect">
+                            <a:avLst/>
+                          </a:prstGeom>
+                        </pic:spPr>
+                      </pic:pic>
+                    </a:graphicData>
+                  </a:graphic>
+                </wp:inline>
+              </w:drawing>
+            </w:r>
+          </w:p>
+        </w:tc>
+      </w:tr>
+    </w:tbl>
     <w:p>
       <w:pPr>
         <w:pStyle w:val="ListParagraph"/>
@@ -232,16 +378,58 @@
           <w:rFonts w:ascii="Times-Roman" w:hAnsi="Times-Roman" w:cs="Times-Roman"/>
         </w:rPr>
       </w:pPr>
-      <w:r>
-        <w:rPr>
+    </w:p>
+    <w:p>
+      <w:pPr>
+        <w:pStyle w:val="ListParagraph"/>
+        <w:numPr>
+          <w:ilvl w:val="0"/>
+          <w:numId w:val="9"/>
+        </w:numPr>
+        <w:rPr>
+          <w:rFonts w:ascii="Times-Roman" w:hAnsi="Times-Roman" w:cs="Times-Roman"/>
+        </w:rPr>
+      </w:pPr>
+      <w:r>
+        <w:rPr>
+          <w:rFonts w:ascii="Times-Roman" w:hAnsi="Times-Roman" w:cs="Times-Roman"/>
+        </w:rPr>
+        <w:t>Nearby</w:t>
+      </w:r>
+    </w:p>
+    <w:p>
+      <w:pPr>
+        <w:pStyle w:val="ListParagraph"/>
+        <w:rPr>
+          <w:rFonts w:ascii="Times-Roman" w:hAnsi="Times-Roman" w:cs="Times-Roman"/>
+        </w:rPr>
+      </w:pPr>
+      <w:r>
+        <w:rPr>
+          <w:rFonts w:ascii="Times-Roman" w:hAnsi="Times-Roman" w:cs="Times-Roman"/>
+        </w:rPr>
+        <w:t>Pin the current location in the google map, display nearby restaurants.</w:t>
+      </w:r>
+    </w:p>
+    <w:p>
+      <w:pPr>
+        <w:pStyle w:val="ListParagraph"/>
+        <w:rPr>
+          <w:rFonts w:ascii="Times-Roman" w:hAnsi="Times-Roman" w:cs="Times-Roman"/>
+        </w:rPr>
+      </w:pPr>
+      <w:r>
+        <w:rPr>
+          <w:rFonts w:ascii="Times-Roman" w:hAnsi="Times-Roman" w:cs="Times-Roman"/>
           <w:noProof/>
           <w:lang w:eastAsia="zh-CN"/>
         </w:rPr>
+        <w:lastRenderedPageBreak/>
         <w:drawing>
-          <wp:inline distT="0" distB="0" distL="0" distR="0" wp14:anchorId="2591F6C3" wp14:editId="02AA2807">
-            <wp:extent cx="4645152" cy="2486016"/>
-            <wp:effectExtent l="0" t="0" r="3175" b="0"/>
-            <wp:docPr id="8" name="Picture 8"/>
+          <wp:inline distT="0" distB="0" distL="0" distR="0">
+            <wp:extent cx="1943477" cy="3703565"/>
+            <wp:effectExtent l="0" t="0" r="0" b="0"/>
+            <wp:docPr id="13" name="Picture 13"/>
             <wp:cNvGraphicFramePr>
               <a:graphicFrameLocks xmlns:a="http://schemas.openxmlformats.org/drawingml/2006/main" noChangeAspect="1"/>
             </wp:cNvGraphicFramePr>
@@ -249,11 +437,17 @@
               <a:graphicData uri="http://schemas.openxmlformats.org/drawingml/2006/picture">
                 <pic:pic xmlns:pic="http://schemas.openxmlformats.org/drawingml/2006/picture">
                   <pic:nvPicPr>
-                    <pic:cNvPr id="0" name=""/>
+                    <pic:cNvPr id="13" name="Nearby.png"/>
                     <pic:cNvPicPr/>
                   </pic:nvPicPr>
                   <pic:blipFill>
-                    <a:blip r:embed="rId7"/>
+                    <a:blip r:embed="rId9" cstate="print">
+                      <a:extLst>
+                        <a:ext uri="{28A0092B-C50C-407E-A947-70E740481C1C}">
+                          <a14:useLocalDpi xmlns:a14="http://schemas.microsoft.com/office/drawing/2010/main" val="0"/>
+                        </a:ext>
+                      </a:extLst>
+                    </a:blip>
                     <a:stretch>
                       <a:fillRect/>
                     </a:stretch>
@@ -261,7 +455,7 @@
                   <pic:spPr>
                     <a:xfrm>
                       <a:off x="0" y="0"/>
-                      <a:ext cx="4663621" cy="2495900"/>
+                      <a:ext cx="1967679" cy="3749685"/>
                     </a:xfrm>
                     <a:prstGeom prst="rect">
                       <a:avLst/>
@@ -277,17 +471,25 @@
     <w:p>
       <w:pPr>
         <w:pStyle w:val="ListParagraph"/>
-        <w:rPr>
-          <w:rFonts w:ascii="Times-Roman" w:hAnsi="Times-Roman" w:cs="Times-Roman"/>
-          <w:i/>
-        </w:rPr>
-      </w:pPr>
-      <w:r>
-        <w:rPr>
-          <w:rFonts w:ascii="Times-Roman" w:hAnsi="Times-Roman" w:cs="Times-Roman"/>
-          <w:i/>
-        </w:rPr>
-        <w:t>Note: If the any of the favorite location is selected, it will navigate to the corresponding screen.</w:t>
+        <w:numPr>
+          <w:ilvl w:val="0"/>
+          <w:numId w:val="9"/>
+        </w:numPr>
+        <w:rPr>
+          <w:rFonts w:ascii="Times-Roman" w:hAnsi="Times-Roman" w:cs="Times-Roman"/>
+        </w:rPr>
+      </w:pPr>
+      <w:r>
+        <w:rPr>
+          <w:rFonts w:ascii="Times-Roman" w:hAnsi="Times-Roman" w:cs="Times-Roman"/>
+        </w:rPr>
+        <w:t>Search: Restaurant list</w:t>
+      </w:r>
+      <w:r>
+        <w:rPr>
+          <w:rFonts w:ascii="Times-Roman" w:hAnsi="Times-Roman" w:cs="Times-Roman"/>
+        </w:rPr>
+        <w:t>.</w:t>
       </w:r>
     </w:p>
     <w:p>
@@ -299,14 +501,438 @@
       </w:pPr>
       <w:r>
         <w:rPr>
+          <w:rFonts w:ascii="Times-Roman" w:hAnsi="Times-Roman" w:cs="Times-Roman"/>
+        </w:rPr>
+        <w:t>Input the keyword, choose the type, click go, a list of search result will be displayed.</w:t>
+      </w:r>
+      <w:r>
+        <w:rPr>
+          <w:rFonts w:ascii="Times-Roman" w:hAnsi="Times-Roman" w:cs="Times-Roman"/>
+        </w:rPr>
+        <w:t xml:space="preserve"> </w:t>
+      </w:r>
+      <w:r>
+        <w:rPr>
+          <w:rFonts w:ascii="Times-Roman" w:hAnsi="Times-Roman" w:cs="Times-Roman"/>
+        </w:rPr>
+        <w:t>When you click on one line, it navigates to the detail screen</w:t>
+      </w:r>
+      <w:r>
+        <w:rPr>
+          <w:rFonts w:ascii="Times-Roman" w:hAnsi="Times-Roman" w:cs="Times-Roman"/>
+        </w:rPr>
+        <w:t>.</w:t>
+      </w:r>
+    </w:p>
+    <w:tbl>
+      <w:tblPr>
+        <w:tblStyle w:val="TableGrid"/>
+        <w:tblW w:w="0" w:type="auto"/>
+        <w:tblInd w:w="720" w:type="dxa"/>
+        <w:tblBorders>
+          <w:top w:val="none" w:sz="0" w:space="0" w:color="auto"/>
+          <w:left w:val="none" w:sz="0" w:space="0" w:color="auto"/>
+          <w:bottom w:val="none" w:sz="0" w:space="0" w:color="auto"/>
+          <w:right w:val="none" w:sz="0" w:space="0" w:color="auto"/>
+          <w:insideH w:val="none" w:sz="0" w:space="0" w:color="auto"/>
+          <w:insideV w:val="none" w:sz="0" w:space="0" w:color="auto"/>
+        </w:tblBorders>
+        <w:tblLook w:val="04A0" w:firstRow="1" w:lastRow="0" w:firstColumn="1" w:lastColumn="0" w:noHBand="0" w:noVBand="1"/>
+      </w:tblPr>
+      <w:tblGrid>
+        <w:gridCol w:w="3396"/>
+        <w:gridCol w:w="3396"/>
+      </w:tblGrid>
+      <w:tr>
+        <w:tc>
+          <w:tcPr>
+            <w:tcW w:w="3233" w:type="dxa"/>
+          </w:tcPr>
+          <w:p>
+            <w:pPr>
+              <w:pStyle w:val="ListParagraph"/>
+              <w:ind w:left="0"/>
+              <w:rPr>
+                <w:rFonts w:ascii="Times-Roman" w:hAnsi="Times-Roman" w:cs="Times-Roman"/>
+              </w:rPr>
+            </w:pPr>
+            <w:r>
+              <w:rPr>
+                <w:rFonts w:ascii="Times-Roman" w:hAnsi="Times-Roman" w:cs="Times-Roman"/>
+                <w:noProof/>
+                <w:lang w:eastAsia="zh-CN"/>
+              </w:rPr>
+              <w:drawing>
+                <wp:inline distT="0" distB="0" distL="0" distR="0">
+                  <wp:extent cx="2019631" cy="3848690"/>
+                  <wp:effectExtent l="0" t="0" r="0" b="0"/>
+                  <wp:docPr id="14" name="Picture 14"/>
+                  <wp:cNvGraphicFramePr>
+                    <a:graphicFrameLocks xmlns:a="http://schemas.openxmlformats.org/drawingml/2006/main" noChangeAspect="1"/>
+                  </wp:cNvGraphicFramePr>
+                  <a:graphic xmlns:a="http://schemas.openxmlformats.org/drawingml/2006/main">
+                    <a:graphicData uri="http://schemas.openxmlformats.org/drawingml/2006/picture">
+                      <pic:pic xmlns:pic="http://schemas.openxmlformats.org/drawingml/2006/picture">
+                        <pic:nvPicPr>
+                          <pic:cNvPr id="14" name="Search.png"/>
+                          <pic:cNvPicPr/>
+                        </pic:nvPicPr>
+                        <pic:blipFill>
+                          <a:blip r:embed="rId10" cstate="print">
+                            <a:extLst>
+                              <a:ext uri="{28A0092B-C50C-407E-A947-70E740481C1C}">
+                                <a14:useLocalDpi xmlns:a14="http://schemas.microsoft.com/office/drawing/2010/main" val="0"/>
+                              </a:ext>
+                            </a:extLst>
+                          </a:blip>
+                          <a:stretch>
+                            <a:fillRect/>
+                          </a:stretch>
+                        </pic:blipFill>
+                        <pic:spPr>
+                          <a:xfrm>
+                            <a:off x="0" y="0"/>
+                            <a:ext cx="2047696" cy="3902171"/>
+                          </a:xfrm>
+                          <a:prstGeom prst="rect">
+                            <a:avLst/>
+                          </a:prstGeom>
+                        </pic:spPr>
+                      </pic:pic>
+                    </a:graphicData>
+                  </a:graphic>
+                </wp:inline>
+              </w:drawing>
+            </w:r>
+          </w:p>
+        </w:tc>
+        <w:tc>
+          <w:tcPr>
+            <w:tcW w:w="3186" w:type="dxa"/>
+          </w:tcPr>
+          <w:p>
+            <w:pPr>
+              <w:pStyle w:val="ListParagraph"/>
+              <w:ind w:left="0"/>
+              <w:rPr>
+                <w:rFonts w:ascii="Times-Roman" w:hAnsi="Times-Roman" w:cs="Times-Roman"/>
+              </w:rPr>
+            </w:pPr>
+            <w:r>
+              <w:rPr>
+                <w:rFonts w:ascii="Times-Roman" w:hAnsi="Times-Roman" w:cs="Times-Roman"/>
+                <w:noProof/>
+                <w:lang w:eastAsia="zh-CN"/>
+              </w:rPr>
+              <w:drawing>
+                <wp:inline distT="0" distB="0" distL="0" distR="0">
+                  <wp:extent cx="2019497" cy="3848431"/>
+                  <wp:effectExtent l="0" t="0" r="0" b="0"/>
+                  <wp:docPr id="15" name="Picture 15"/>
+                  <wp:cNvGraphicFramePr>
+                    <a:graphicFrameLocks xmlns:a="http://schemas.openxmlformats.org/drawingml/2006/main" noChangeAspect="1"/>
+                  </wp:cNvGraphicFramePr>
+                  <a:graphic xmlns:a="http://schemas.openxmlformats.org/drawingml/2006/main">
+                    <a:graphicData uri="http://schemas.openxmlformats.org/drawingml/2006/picture">
+                      <pic:pic xmlns:pic="http://schemas.openxmlformats.org/drawingml/2006/picture">
+                        <pic:nvPicPr>
+                          <pic:cNvPr id="15" name="List.png"/>
+                          <pic:cNvPicPr/>
+                        </pic:nvPicPr>
+                        <pic:blipFill>
+                          <a:blip r:embed="rId11" cstate="print">
+                            <a:extLst>
+                              <a:ext uri="{28A0092B-C50C-407E-A947-70E740481C1C}">
+                                <a14:useLocalDpi xmlns:a14="http://schemas.microsoft.com/office/drawing/2010/main" val="0"/>
+                              </a:ext>
+                            </a:extLst>
+                          </a:blip>
+                          <a:stretch>
+                            <a:fillRect/>
+                          </a:stretch>
+                        </pic:blipFill>
+                        <pic:spPr>
+                          <a:xfrm>
+                            <a:off x="0" y="0"/>
+                            <a:ext cx="2040510" cy="3888474"/>
+                          </a:xfrm>
+                          <a:prstGeom prst="rect">
+                            <a:avLst/>
+                          </a:prstGeom>
+                        </pic:spPr>
+                      </pic:pic>
+                    </a:graphicData>
+                  </a:graphic>
+                </wp:inline>
+              </w:drawing>
+            </w:r>
+          </w:p>
+        </w:tc>
+      </w:tr>
+    </w:tbl>
+    <w:p>
+      <w:pPr>
+        <w:pStyle w:val="ListParagraph"/>
+        <w:rPr>
+          <w:rFonts w:ascii="Times-Roman" w:hAnsi="Times-Roman" w:cs="Times-Roman"/>
+        </w:rPr>
+      </w:pPr>
+      <w:r>
+        <w:rPr>
+          <w:rFonts w:ascii="Times-Roman" w:hAnsi="Times-Roman" w:cs="Times-Roman"/>
+        </w:rPr>
+        <w:lastRenderedPageBreak/>
+        <w:t>In the detail screen, you can see the restaurant name, rating, reviews.</w:t>
+      </w:r>
+      <w:r>
+        <w:rPr>
+          <w:rFonts w:ascii="Times-Roman" w:hAnsi="Times-Roman" w:cs="Times-Roman"/>
+        </w:rPr>
+        <w:t xml:space="preserve"> When you click the ‘Write a review’ button, </w:t>
+      </w:r>
+      <w:proofErr w:type="gramStart"/>
+      <w:r>
+        <w:rPr>
+          <w:rFonts w:ascii="Times-Roman" w:hAnsi="Times-Roman" w:cs="Times-Roman"/>
+        </w:rPr>
+        <w:t>a</w:t>
+      </w:r>
+      <w:proofErr w:type="gramEnd"/>
+      <w:r>
+        <w:rPr>
+          <w:rFonts w:ascii="Times-Roman" w:hAnsi="Times-Roman" w:cs="Times-Roman"/>
+        </w:rPr>
+        <w:t xml:space="preserve"> input dialog will be popped up.</w:t>
+      </w:r>
+      <w:r>
+        <w:rPr>
+          <w:rFonts w:ascii="Times-Roman" w:hAnsi="Times-Roman" w:cs="Times-Roman"/>
+        </w:rPr>
+        <w:t xml:space="preserve"> After saving your review, it will appear in the review list.</w:t>
+      </w:r>
+    </w:p>
+    <w:tbl>
+      <w:tblPr>
+        <w:tblStyle w:val="TableGrid"/>
+        <w:tblW w:w="0" w:type="auto"/>
+        <w:tblInd w:w="720" w:type="dxa"/>
+        <w:tblLook w:val="04A0" w:firstRow="1" w:lastRow="0" w:firstColumn="1" w:lastColumn="0" w:noHBand="0" w:noVBand="1"/>
+      </w:tblPr>
+      <w:tblGrid>
+        <w:gridCol w:w="4428"/>
+        <w:gridCol w:w="4428"/>
+      </w:tblGrid>
+      <w:tr>
+        <w:tc>
+          <w:tcPr>
+            <w:tcW w:w="4788" w:type="dxa"/>
+          </w:tcPr>
+          <w:p>
+            <w:pPr>
+              <w:pStyle w:val="ListParagraph"/>
+              <w:ind w:left="0"/>
+              <w:rPr>
+                <w:rFonts w:ascii="Times-Roman" w:hAnsi="Times-Roman" w:cs="Times-Roman"/>
+              </w:rPr>
+            </w:pPr>
+            <w:r>
+              <w:rPr>
+                <w:rFonts w:ascii="Times-Roman" w:hAnsi="Times-Roman" w:cs="Times-Roman"/>
+                <w:noProof/>
+                <w:lang w:eastAsia="zh-CN"/>
+              </w:rPr>
+              <w:drawing>
+                <wp:inline distT="0" distB="0" distL="0" distR="0">
+                  <wp:extent cx="2516026" cy="4794637"/>
+                  <wp:effectExtent l="0" t="0" r="0" b="6350"/>
+                  <wp:docPr id="10" name="Picture 10"/>
+                  <wp:cNvGraphicFramePr>
+                    <a:graphicFrameLocks xmlns:a="http://schemas.openxmlformats.org/drawingml/2006/main" noChangeAspect="1"/>
+                  </wp:cNvGraphicFramePr>
+                  <a:graphic xmlns:a="http://schemas.openxmlformats.org/drawingml/2006/main">
+                    <a:graphicData uri="http://schemas.openxmlformats.org/drawingml/2006/picture">
+                      <pic:pic xmlns:pic="http://schemas.openxmlformats.org/drawingml/2006/picture">
+                        <pic:nvPicPr>
+                          <pic:cNvPr id="10" name="Detail.png"/>
+                          <pic:cNvPicPr/>
+                        </pic:nvPicPr>
+                        <pic:blipFill>
+                          <a:blip r:embed="rId12">
+                            <a:extLst>
+                              <a:ext uri="{28A0092B-C50C-407E-A947-70E740481C1C}">
+                                <a14:useLocalDpi xmlns:a14="http://schemas.microsoft.com/office/drawing/2010/main" val="0"/>
+                              </a:ext>
+                            </a:extLst>
+                          </a:blip>
+                          <a:stretch>
+                            <a:fillRect/>
+                          </a:stretch>
+                        </pic:blipFill>
+                        <pic:spPr>
+                          <a:xfrm>
+                            <a:off x="0" y="0"/>
+                            <a:ext cx="2535201" cy="4831177"/>
+                          </a:xfrm>
+                          <a:prstGeom prst="rect">
+                            <a:avLst/>
+                          </a:prstGeom>
+                        </pic:spPr>
+                      </pic:pic>
+                    </a:graphicData>
+                  </a:graphic>
+                </wp:inline>
+              </w:drawing>
+            </w:r>
+          </w:p>
+        </w:tc>
+        <w:tc>
+          <w:tcPr>
+            <w:tcW w:w="4788" w:type="dxa"/>
+          </w:tcPr>
+          <w:p>
+            <w:pPr>
+              <w:pStyle w:val="ListParagraph"/>
+              <w:ind w:left="0"/>
+              <w:rPr>
+                <w:rFonts w:ascii="Times-Roman" w:hAnsi="Times-Roman" w:cs="Times-Roman"/>
+              </w:rPr>
+            </w:pPr>
+            <w:r>
+              <w:rPr>
+                <w:rFonts w:ascii="Times-Roman" w:hAnsi="Times-Roman" w:cs="Times-Roman"/>
+                <w:noProof/>
+                <w:lang w:eastAsia="zh-CN"/>
+              </w:rPr>
+              <w:drawing>
+                <wp:inline distT="0" distB="0" distL="0" distR="0">
+                  <wp:extent cx="2516026" cy="4794637"/>
+                  <wp:effectExtent l="0" t="0" r="0" b="6350"/>
+                  <wp:docPr id="11" name="Picture 11"/>
+                  <wp:cNvGraphicFramePr>
+                    <a:graphicFrameLocks xmlns:a="http://schemas.openxmlformats.org/drawingml/2006/main" noChangeAspect="1"/>
+                  </wp:cNvGraphicFramePr>
+                  <a:graphic xmlns:a="http://schemas.openxmlformats.org/drawingml/2006/main">
+                    <a:graphicData uri="http://schemas.openxmlformats.org/drawingml/2006/picture">
+                      <pic:pic xmlns:pic="http://schemas.openxmlformats.org/drawingml/2006/picture">
+                        <pic:nvPicPr>
+                          <pic:cNvPr id="11" name="Detail_1.png"/>
+                          <pic:cNvPicPr/>
+                        </pic:nvPicPr>
+                        <pic:blipFill>
+                          <a:blip r:embed="rId13">
+                            <a:extLst>
+                              <a:ext uri="{28A0092B-C50C-407E-A947-70E740481C1C}">
+                                <a14:useLocalDpi xmlns:a14="http://schemas.microsoft.com/office/drawing/2010/main" val="0"/>
+                              </a:ext>
+                            </a:extLst>
+                          </a:blip>
+                          <a:stretch>
+                            <a:fillRect/>
+                          </a:stretch>
+                        </pic:blipFill>
+                        <pic:spPr>
+                          <a:xfrm>
+                            <a:off x="0" y="0"/>
+                            <a:ext cx="2529750" cy="4820789"/>
+                          </a:xfrm>
+                          <a:prstGeom prst="rect">
+                            <a:avLst/>
+                          </a:prstGeom>
+                        </pic:spPr>
+                      </pic:pic>
+                    </a:graphicData>
+                  </a:graphic>
+                </wp:inline>
+              </w:drawing>
+            </w:r>
+          </w:p>
+        </w:tc>
+      </w:tr>
+    </w:tbl>
+    <w:p>
+      <w:pPr>
+        <w:pStyle w:val="ListParagraph"/>
+        <w:rPr>
+          <w:rFonts w:ascii="Times-Roman" w:hAnsi="Times-Roman" w:cs="Times-Roman"/>
+        </w:rPr>
+      </w:pPr>
+    </w:p>
+    <w:p>
+      <w:pPr>
+        <w:pStyle w:val="ListParagraph"/>
+        <w:numPr>
+          <w:ilvl w:val="0"/>
+          <w:numId w:val="9"/>
+        </w:numPr>
+        <w:rPr>
+          <w:rFonts w:ascii="Times-Roman" w:hAnsi="Times-Roman" w:cs="Times-Roman"/>
+        </w:rPr>
+      </w:pPr>
+      <w:r>
+        <w:rPr>
+          <w:rFonts w:ascii="Times-Roman" w:hAnsi="Times-Roman" w:cs="Times-Roman"/>
+        </w:rPr>
+        <w:t>Me</w:t>
+      </w:r>
+    </w:p>
+    <w:p>
+      <w:pPr>
+        <w:pStyle w:val="ListParagraph"/>
+        <w:rPr>
+          <w:rFonts w:ascii="Times-Roman" w:hAnsi="Times-Roman" w:cs="Times-Roman"/>
+        </w:rPr>
+      </w:pPr>
+      <w:r>
+        <w:rPr>
+          <w:rFonts w:ascii="Times-Roman" w:hAnsi="Times-Roman" w:cs="Times-Roman"/>
+        </w:rPr>
+        <w:t xml:space="preserve">Display </w:t>
+      </w:r>
+      <w:r>
+        <w:rPr>
+          <w:rFonts w:ascii="Times-Roman" w:hAnsi="Times-Roman" w:cs="Times-Roman"/>
+        </w:rPr>
+        <w:t>a</w:t>
+      </w:r>
+      <w:r>
+        <w:rPr>
+          <w:rFonts w:ascii="Times-Roman" w:hAnsi="Times-Roman" w:cs="Times-Roman"/>
+        </w:rPr>
+        <w:t xml:space="preserve"> restaurant </w:t>
+      </w:r>
+      <w:r>
+        <w:rPr>
+          <w:rFonts w:ascii="Times-Roman" w:hAnsi="Times-Roman" w:cs="Times-Roman"/>
+        </w:rPr>
+        <w:t xml:space="preserve">list, to which </w:t>
+      </w:r>
+      <w:r>
+        <w:rPr>
+          <w:rFonts w:ascii="Times-Roman" w:hAnsi="Times-Roman" w:cs="Times-Roman"/>
+        </w:rPr>
+        <w:t>you have submit a review.</w:t>
+      </w:r>
+    </w:p>
+    <w:p>
+      <w:pPr>
+        <w:pStyle w:val="ListParagraph"/>
+        <w:rPr>
+          <w:rFonts w:ascii="Times-Roman" w:hAnsi="Times-Roman" w:cs="Times-Roman"/>
+        </w:rPr>
+      </w:pPr>
+      <w:bookmarkStart w:id="0" w:name="_GoBack"/>
+      <w:r>
+        <w:rPr>
+          <w:rFonts w:ascii="Times-Roman" w:hAnsi="Times-Roman" w:cs="Times-Roman"/>
           <w:noProof/>
           <w:lang w:eastAsia="zh-CN"/>
         </w:rPr>
+        <w:lastRenderedPageBreak/>
         <w:drawing>
-          <wp:inline distT="0" distB="0" distL="0" distR="0" wp14:anchorId="2B9A495B" wp14:editId="1F2B1063">
-            <wp:extent cx="4462272" cy="2523456"/>
+          <wp:inline distT="0" distB="0" distL="0" distR="0">
+            <wp:extent cx="2803930" cy="5343277"/>
             <wp:effectExtent l="0" t="0" r="0" b="0"/>
-            <wp:docPr id="7" name="Picture 7"/>
+            <wp:docPr id="16" name="Picture 16"/>
             <wp:cNvGraphicFramePr>
               <a:graphicFrameLocks xmlns:a="http://schemas.openxmlformats.org/drawingml/2006/main" noChangeAspect="1"/>
             </wp:cNvGraphicFramePr>
@@ -314,11 +940,17 @@
               <a:graphicData uri="http://schemas.openxmlformats.org/drawingml/2006/picture">
                 <pic:pic xmlns:pic="http://schemas.openxmlformats.org/drawingml/2006/picture">
                   <pic:nvPicPr>
-                    <pic:cNvPr id="0" name=""/>
+                    <pic:cNvPr id="16" name="Me.png"/>
                     <pic:cNvPicPr/>
                   </pic:nvPicPr>
                   <pic:blipFill>
-                    <a:blip r:embed="rId8"/>
+                    <a:blip r:embed="rId14">
+                      <a:extLst>
+                        <a:ext uri="{28A0092B-C50C-407E-A947-70E740481C1C}">
+                          <a14:useLocalDpi xmlns:a14="http://schemas.microsoft.com/office/drawing/2010/main" val="0"/>
+                        </a:ext>
+                      </a:extLst>
+                    </a:blip>
                     <a:stretch>
                       <a:fillRect/>
                     </a:stretch>
@@ -326,7 +958,7 @@
                   <pic:spPr>
                     <a:xfrm>
                       <a:off x="0" y="0"/>
-                      <a:ext cx="4464958" cy="2524975"/>
+                      <a:ext cx="2815508" cy="5365340"/>
                     </a:xfrm>
                     <a:prstGeom prst="rect">
                       <a:avLst/>
@@ -338,6 +970,7 @@
           </wp:inline>
         </w:drawing>
       </w:r>
+      <w:bookmarkEnd w:id="0"/>
     </w:p>
     <w:p>
       <w:pPr>
@@ -354,7 +987,19 @@
         <w:rPr>
           <w:rFonts w:ascii="Times-Roman" w:hAnsi="Times-Roman" w:cs="Times-Roman"/>
         </w:rPr>
-        <w:t>Search: Restaurant list</w:t>
+        <w:t>Settings</w:t>
+      </w:r>
+      <w:r>
+        <w:rPr>
+          <w:rFonts w:ascii="Times-Roman" w:hAnsi="Times-Roman" w:cs="Times-Roman"/>
+        </w:rPr>
+        <w:t xml:space="preserve">: </w:t>
+      </w:r>
+      <w:r>
+        <w:rPr>
+          <w:rFonts w:ascii="Times-Roman" w:hAnsi="Times-Roman" w:cs="Times-Roman"/>
+        </w:rPr>
+        <w:t>TBD</w:t>
       </w:r>
       <w:r>
         <w:rPr>
@@ -370,269 +1015,6 @@
           <w:rFonts w:ascii="Times-Roman" w:hAnsi="Times-Roman" w:cs="Times-Roman"/>
         </w:rPr>
       </w:pPr>
-      <w:r>
-        <w:rPr>
-          <w:noProof/>
-          <w:lang w:eastAsia="zh-CN"/>
-        </w:rPr>
-        <w:lastRenderedPageBreak/>
-        <w:drawing>
-          <wp:inline distT="0" distB="0" distL="0" distR="0" wp14:anchorId="60B6EC3C" wp14:editId="3FD6C604">
-            <wp:extent cx="4337913" cy="2837718"/>
-            <wp:effectExtent l="0" t="0" r="5715" b="1270"/>
-            <wp:docPr id="1" name="Picture 1"/>
-            <wp:cNvGraphicFramePr>
-              <a:graphicFrameLocks xmlns:a="http://schemas.openxmlformats.org/drawingml/2006/main" noChangeAspect="1"/>
-            </wp:cNvGraphicFramePr>
-            <a:graphic xmlns:a="http://schemas.openxmlformats.org/drawingml/2006/main">
-              <a:graphicData uri="http://schemas.openxmlformats.org/drawingml/2006/picture">
-                <pic:pic xmlns:pic="http://schemas.openxmlformats.org/drawingml/2006/picture">
-                  <pic:nvPicPr>
-                    <pic:cNvPr id="0" name=""/>
-                    <pic:cNvPicPr/>
-                  </pic:nvPicPr>
-                  <pic:blipFill>
-                    <a:blip r:embed="rId9"/>
-                    <a:stretch>
-                      <a:fillRect/>
-                    </a:stretch>
-                  </pic:blipFill>
-                  <pic:spPr>
-                    <a:xfrm>
-                      <a:off x="0" y="0"/>
-                      <a:ext cx="4337913" cy="2837718"/>
-                    </a:xfrm>
-                    <a:prstGeom prst="rect">
-                      <a:avLst/>
-                    </a:prstGeom>
-                  </pic:spPr>
-                </pic:pic>
-              </a:graphicData>
-            </a:graphic>
-          </wp:inline>
-        </w:drawing>
-      </w:r>
-    </w:p>
-    <w:p>
-      <w:pPr>
-        <w:pStyle w:val="ListParagraph"/>
-        <w:rPr>
-          <w:rFonts w:ascii="Times-Roman" w:hAnsi="Times-Roman" w:cs="Times-Roman"/>
-        </w:rPr>
-      </w:pPr>
-      <w:r>
-        <w:rPr>
-          <w:rFonts w:ascii="Times-Roman" w:hAnsi="Times-Roman" w:cs="Times-Roman"/>
-        </w:rPr>
-        <w:t>You can directly input destination in the itinerary details screen.</w:t>
-      </w:r>
-      <w:r>
-        <w:rPr>
-          <w:rFonts w:ascii="Times-Roman" w:hAnsi="Times-Roman" w:cs="Times-Roman"/>
-        </w:rPr>
-        <w:t xml:space="preserve"> </w:t>
-      </w:r>
-      <w:r>
-        <w:rPr>
-          <w:rFonts w:ascii="Times-Roman" w:hAnsi="Times-Roman" w:cs="Times-Roman"/>
-        </w:rPr>
-        <w:t xml:space="preserve"> </w:t>
-      </w:r>
-      <w:r>
-        <w:rPr>
-          <w:rFonts w:ascii="Times-Roman" w:hAnsi="Times-Roman" w:cs="Times-Roman"/>
-        </w:rPr>
-        <w:t>Sub items</w:t>
-      </w:r>
-      <w:r>
-        <w:rPr>
-          <w:rFonts w:ascii="Times-Roman" w:hAnsi="Times-Roman" w:cs="Times-Roman"/>
-        </w:rPr>
-        <w:t xml:space="preserve"> within the itinerary includes: Destination, </w:t>
-      </w:r>
-      <w:r>
-        <w:rPr>
-          <w:rFonts w:ascii="Times-Roman" w:hAnsi="Times-Roman" w:cs="Times-Roman"/>
-        </w:rPr>
-        <w:t xml:space="preserve">Time </w:t>
-      </w:r>
-      <w:r>
-        <w:rPr>
-          <w:rFonts w:ascii="Times-Roman" w:hAnsi="Times-Roman" w:cs="Times-Roman"/>
-        </w:rPr>
-        <w:t>P</w:t>
-      </w:r>
-      <w:r>
-        <w:rPr>
-          <w:rFonts w:ascii="Times-Roman" w:hAnsi="Times-Roman" w:cs="Times-Roman"/>
-        </w:rPr>
-        <w:t>er</w:t>
-      </w:r>
-      <w:r>
-        <w:rPr>
-          <w:rFonts w:ascii="Times-Roman" w:hAnsi="Times-Roman" w:cs="Times-Roman"/>
-        </w:rPr>
-        <w:t>io</w:t>
-      </w:r>
-      <w:r>
-        <w:rPr>
-          <w:rFonts w:ascii="Times-Roman" w:hAnsi="Times-Roman" w:cs="Times-Roman"/>
-        </w:rPr>
-        <w:t xml:space="preserve">d, Flights, Hotels, </w:t>
-      </w:r>
-      <w:r>
-        <w:rPr>
-          <w:rFonts w:ascii="Times-Roman" w:hAnsi="Times-Roman" w:cs="Times-Roman"/>
-        </w:rPr>
-        <w:t>Schedule of Sight</w:t>
-      </w:r>
-      <w:r>
-        <w:rPr>
-          <w:rFonts w:ascii="Times-Roman" w:hAnsi="Times-Roman" w:cs="Times-Roman"/>
-        </w:rPr>
-        <w:t xml:space="preserve">, </w:t>
-      </w:r>
-      <w:r>
-        <w:rPr>
-          <w:rFonts w:ascii="Times-Roman" w:hAnsi="Times-Roman" w:cs="Times-Roman"/>
-        </w:rPr>
-        <w:t>Shopping List, D</w:t>
-      </w:r>
-      <w:r>
-        <w:rPr>
-          <w:rFonts w:ascii="Times-Roman" w:hAnsi="Times-Roman" w:cs="Times-Roman"/>
-        </w:rPr>
-        <w:t>ocuments,</w:t>
-      </w:r>
-      <w:r>
-        <w:rPr>
-          <w:rFonts w:ascii="Times-Roman" w:hAnsi="Times-Roman" w:cs="Times-Roman"/>
-        </w:rPr>
-        <w:t xml:space="preserve"> </w:t>
-      </w:r>
-      <w:r>
-        <w:rPr>
-          <w:rFonts w:ascii="Times-Roman" w:hAnsi="Times-Roman" w:cs="Times-Roman"/>
-        </w:rPr>
-        <w:t xml:space="preserve">Other </w:t>
-      </w:r>
-      <w:r>
-        <w:rPr>
-          <w:rFonts w:ascii="Times-Roman" w:hAnsi="Times-Roman" w:cs="Times-Roman"/>
-        </w:rPr>
-        <w:t>N</w:t>
-      </w:r>
-      <w:r>
-        <w:rPr>
-          <w:rFonts w:ascii="Times-Roman" w:hAnsi="Times-Roman" w:cs="Times-Roman"/>
-        </w:rPr>
-        <w:t>otes, etc.</w:t>
-      </w:r>
-    </w:p>
-    <w:p>
-      <w:pPr>
-        <w:pStyle w:val="ListParagraph"/>
-        <w:rPr>
-          <w:rFonts w:ascii="Times-Roman" w:hAnsi="Times-Roman" w:cs="Times-Roman"/>
-        </w:rPr>
-      </w:pPr>
-    </w:p>
-    <w:p>
-      <w:pPr>
-        <w:pStyle w:val="ListParagraph"/>
-        <w:numPr>
-          <w:ilvl w:val="0"/>
-          <w:numId w:val="9"/>
-        </w:numPr>
-        <w:rPr>
-          <w:rFonts w:ascii="Times-Roman" w:hAnsi="Times-Roman" w:cs="Times-Roman"/>
-        </w:rPr>
-      </w:pPr>
-      <w:r>
-        <w:rPr>
-          <w:rFonts w:ascii="Times-Roman" w:hAnsi="Times-Roman" w:cs="Times-Roman"/>
-        </w:rPr>
-        <w:t>Settings</w:t>
-      </w:r>
-      <w:r>
-        <w:rPr>
-          <w:rFonts w:ascii="Times-Roman" w:hAnsi="Times-Roman" w:cs="Times-Roman"/>
-        </w:rPr>
-        <w:t>: Itinerary Settings, App settings</w:t>
-      </w:r>
-      <w:r>
-        <w:rPr>
-          <w:rFonts w:ascii="Times-Roman" w:hAnsi="Times-Roman" w:cs="Times-Roman"/>
-        </w:rPr>
-        <w:t>.</w:t>
-      </w:r>
-    </w:p>
-    <w:p>
-      <w:pPr>
-        <w:pStyle w:val="ListParagraph"/>
-        <w:numPr>
-          <w:ilvl w:val="0"/>
-          <w:numId w:val="9"/>
-        </w:numPr>
-        <w:rPr>
-          <w:rFonts w:ascii="Times-Roman" w:hAnsi="Times-Roman" w:cs="Times-Roman"/>
-        </w:rPr>
-      </w:pPr>
-      <w:r>
-        <w:rPr>
-          <w:rFonts w:ascii="Times-Roman" w:hAnsi="Times-Roman" w:cs="Times-Roman"/>
-        </w:rPr>
-        <w:t>Details: submit review/comment</w:t>
-      </w:r>
-    </w:p>
-    <w:p>
-      <w:pPr>
-        <w:pStyle w:val="ListParagraph"/>
-        <w:rPr>
-          <w:rFonts w:ascii="Times-Roman" w:hAnsi="Times-Roman" w:cs="Times-Roman"/>
-        </w:rPr>
-      </w:pPr>
-      <w:r>
-        <w:rPr>
-          <w:noProof/>
-          <w:lang w:eastAsia="zh-CN"/>
-        </w:rPr>
-        <w:drawing>
-          <wp:inline distT="0" distB="0" distL="0" distR="0" wp14:anchorId="253A0843" wp14:editId="61BD9D81">
-            <wp:extent cx="2157984" cy="2980620"/>
-            <wp:effectExtent l="0" t="0" r="0" b="0"/>
-            <wp:docPr id="9" name="Picture 9"/>
-            <wp:cNvGraphicFramePr>
-              <a:graphicFrameLocks xmlns:a="http://schemas.openxmlformats.org/drawingml/2006/main" noChangeAspect="1"/>
-            </wp:cNvGraphicFramePr>
-            <a:graphic xmlns:a="http://schemas.openxmlformats.org/drawingml/2006/main">
-              <a:graphicData uri="http://schemas.openxmlformats.org/drawingml/2006/picture">
-                <pic:pic xmlns:pic="http://schemas.openxmlformats.org/drawingml/2006/picture">
-                  <pic:nvPicPr>
-                    <pic:cNvPr id="0" name=""/>
-                    <pic:cNvPicPr/>
-                  </pic:nvPicPr>
-                  <pic:blipFill>
-                    <a:blip r:embed="rId10"/>
-                    <a:stretch>
-                      <a:fillRect/>
-                    </a:stretch>
-                  </pic:blipFill>
-                  <pic:spPr>
-                    <a:xfrm>
-                      <a:off x="0" y="0"/>
-                      <a:ext cx="2161301" cy="2985201"/>
-                    </a:xfrm>
-                    <a:prstGeom prst="rect">
-                      <a:avLst/>
-                    </a:prstGeom>
-                  </pic:spPr>
-                </pic:pic>
-              </a:graphicData>
-            </a:graphic>
-          </wp:inline>
-        </w:drawing>
-      </w:r>
     </w:p>
     <w:p>
       <w:pPr>
@@ -747,11 +1129,27 @@
           <w:rFonts w:ascii="Times-Roman" w:hAnsi="Times-Roman" w:cs="Times-Roman"/>
         </w:rPr>
       </w:pPr>
-      <w:r>
-        <w:rPr>
-          <w:rFonts w:ascii="Times-Roman" w:hAnsi="Times-Roman" w:cs="Times-Roman"/>
-        </w:rPr>
-        <w:t>Network(Wifi/Cellular, avoid download</w:t>
+      <w:proofErr w:type="gramStart"/>
+      <w:r>
+        <w:rPr>
+          <w:rFonts w:ascii="Times-Roman" w:hAnsi="Times-Roman" w:cs="Times-Roman"/>
+        </w:rPr>
+        <w:t>Network(</w:t>
+      </w:r>
+      <w:proofErr w:type="spellStart"/>
+      <w:proofErr w:type="gramEnd"/>
+      <w:r>
+        <w:rPr>
+          <w:rFonts w:ascii="Times-Roman" w:hAnsi="Times-Roman" w:cs="Times-Roman"/>
+        </w:rPr>
+        <w:t>Wifi</w:t>
+      </w:r>
+      <w:proofErr w:type="spellEnd"/>
+      <w:r>
+        <w:rPr>
+          <w:rFonts w:ascii="Times-Roman" w:hAnsi="Times-Roman" w:cs="Times-Roman"/>
+        </w:rPr>
+        <w:t>/Cellular, avoid download</w:t>
       </w:r>
       <w:r>
         <w:rPr>
@@ -783,16 +1181,14 @@
         </w:rPr>
         <w:t>Multiple screen sizes support</w:t>
       </w:r>
-      <w:bookmarkStart w:id="0" w:name="_GoBack"/>
-      <w:bookmarkEnd w:id="0"/>
     </w:p>
     <w:sectPr>
-      <w:headerReference w:type="even" r:id="rId11"/>
-      <w:headerReference w:type="default" r:id="rId12"/>
-      <w:footerReference w:type="even" r:id="rId13"/>
-      <w:footerReference w:type="default" r:id="rId14"/>
-      <w:headerReference w:type="first" r:id="rId15"/>
-      <w:footerReference w:type="first" r:id="rId16"/>
+      <w:headerReference w:type="even" r:id="rId15"/>
+      <w:headerReference w:type="default" r:id="rId16"/>
+      <w:footerReference w:type="even" r:id="rId17"/>
+      <w:footerReference w:type="default" r:id="rId18"/>
+      <w:headerReference w:type="first" r:id="rId19"/>
+      <w:footerReference w:type="first" r:id="rId20"/>
       <w:pgSz w:w="12240" w:h="15840"/>
       <w:pgMar w:top="1296" w:right="1440" w:bottom="1296" w:left="1440" w:header="720" w:footer="720" w:gutter="0"/>
       <w:cols w:space="720"/>

</xml_diff>